<commit_message>
Removed Currency (lefta den yparxoun)
</commit_message>
<xml_diff>
--- a/Part_3/Use_Case/Use-cases-v0.2.docx
+++ b/Part_3/Use_Case/Use-cases-v0.2.docx
@@ -153,7 +153,7 @@
           <w:sz w:val="28"/>
           <w:szCs w:val="28"/>
         </w:rPr>
-        <w:t xml:space="preserve">Έκδοση: </w:t>
+        <w:t>Έκδοση</w:t>
       </w:r>
       <w:r>
         <w:rPr>
@@ -163,16 +163,7 @@
           <w:szCs w:val="28"/>
           <w:lang w:val="en-US"/>
         </w:rPr>
-        <w:t>v</w:t>
-      </w:r>
-      <w:r>
-        <w:rPr>
-          <w:rFonts w:ascii="Arial" w:hAnsi="Arial" w:cs="Arial"/>
-          <w:i/>
-          <w:sz w:val="28"/>
-          <w:szCs w:val="28"/>
-        </w:rPr>
-        <w:t>0.</w:t>
+        <w:t xml:space="preserve">: </w:t>
       </w:r>
       <w:r>
         <w:rPr>
@@ -182,6 +173,26 @@
           <w:szCs w:val="28"/>
           <w:lang w:val="en-US"/>
         </w:rPr>
+        <w:t>v</w:t>
+      </w:r>
+      <w:r>
+        <w:rPr>
+          <w:rFonts w:ascii="Arial" w:hAnsi="Arial" w:cs="Arial"/>
+          <w:i/>
+          <w:sz w:val="28"/>
+          <w:szCs w:val="28"/>
+          <w:lang w:val="en-US"/>
+        </w:rPr>
+        <w:t>0.</w:t>
+      </w:r>
+      <w:r>
+        <w:rPr>
+          <w:rFonts w:ascii="Arial" w:hAnsi="Arial" w:cs="Arial"/>
+          <w:i/>
+          <w:sz w:val="28"/>
+          <w:szCs w:val="28"/>
+          <w:lang w:val="en-US"/>
+        </w:rPr>
         <w:t>2</w:t>
       </w:r>
     </w:p>
@@ -191,6 +202,7 @@
           <w:rFonts w:ascii="Arial" w:hAnsi="Arial" w:cs="Arial"/>
           <w:sz w:val="72"/>
           <w:szCs w:val="72"/>
+          <w:lang w:val="en-US"/>
         </w:rPr>
       </w:pPr>
     </w:p>
@@ -200,6 +212,7 @@
           <w:rFonts w:ascii="Arial" w:hAnsi="Arial" w:cs="Arial"/>
           <w:sz w:val="72"/>
           <w:szCs w:val="72"/>
+          <w:lang w:val="en-US"/>
         </w:rPr>
       </w:pPr>
     </w:p>
@@ -18005,7 +18018,6 @@
           <w:bCs/>
           <w:sz w:val="24"/>
           <w:szCs w:val="24"/>
-          <w:lang w:val="en-US"/>
         </w:rPr>
         <w:t>17</w:t>
       </w:r>
@@ -21551,7 +21563,21 @@
           <w:rFonts w:ascii="Roboto" w:eastAsiaTheme="minorHAnsi" w:hAnsi="Roboto" w:cs="Arial"/>
           <w:lang w:eastAsia="en-US"/>
         </w:rPr>
-        <w:t xml:space="preserve"> ποια ημέρα μέσα στην τρέχουσα εβδομάδα θέλει να παραλάβει το όχημα.</w:t>
+        <w:t xml:space="preserve"> ποια ημέρα μέσα στην τρέχουσα εβδομάδα θέλει να παραλάβει το όχημα</w:t>
+      </w:r>
+      <w:r>
+        <w:rPr>
+          <w:rFonts w:ascii="Roboto" w:eastAsiaTheme="minorHAnsi" w:hAnsi="Roboto" w:cs="Arial"/>
+          <w:lang w:eastAsia="en-US"/>
+        </w:rPr>
+        <w:t xml:space="preserve"> </w:t>
+      </w:r>
+      <w:r>
+        <w:rPr>
+          <w:rFonts w:ascii="Roboto" w:eastAsiaTheme="minorHAnsi" w:hAnsi="Roboto" w:cs="Arial"/>
+          <w:lang w:eastAsia="en-US"/>
+        </w:rPr>
+        <w:t>και για πόσες μέρες θα νοικιάσει το όχημα</w:t>
       </w:r>
     </w:p>
     <w:p>
@@ -37685,19 +37711,6 @@
 </file>
 
 <file path=customXml/item2.xml><?xml version="1.0" encoding="utf-8"?>
-<b:Sources xmlns:b="http://schemas.openxmlformats.org/officeDocument/2006/bibliography" xmlns="http://schemas.openxmlformats.org/officeDocument/2006/bibliography" SelectedStyle="\APASixthEditionOfficeOnline.xsl" StyleName="APA" Version="6"/>
-</file>
-
-<file path=customXml/item3.xml><?xml version="1.0" encoding="utf-8"?>
-<?mso-contentType ?>
-<FormTemplates xmlns="http://schemas.microsoft.com/sharepoint/v3/contenttype/forms">
-  <Display>DocumentLibraryForm</Display>
-  <Edit>DocumentLibraryForm</Edit>
-  <New>DocumentLibraryForm</New>
-</FormTemplates>
-</file>
-
-<file path=customXml/item4.xml><?xml version="1.0" encoding="utf-8"?>
 <ct:contentTypeSchema xmlns:ct="http://schemas.microsoft.com/office/2006/metadata/contentType" xmlns:ma="http://schemas.microsoft.com/office/2006/metadata/properties/metaAttributes" ct:_="" ma:_="" ma:contentTypeName="Έγγραφο" ma:contentTypeID="0x01010060F78B29854D8348B3E0502C2FD2C070" ma:contentTypeVersion="6" ma:contentTypeDescription="Δημιουργία νέου εγγράφου" ma:contentTypeScope="" ma:versionID="abd8cfbc6c3ba1a1b829c10f42826215">
   <xsd:schema xmlns:xsd="http://www.w3.org/2001/XMLSchema" xmlns:xs="http://www.w3.org/2001/XMLSchema" xmlns:p="http://schemas.microsoft.com/office/2006/metadata/properties" xmlns:ns3="3709f02d-cc66-4813-a9e4-2b20e786096d" targetNamespace="http://schemas.microsoft.com/office/2006/metadata/properties" ma:root="true" ma:fieldsID="649479a4783327125dd4b7b55ad5a14a" ns3:_="">
     <xsd:import namespace="3709f02d-cc66-4813-a9e4-2b20e786096d"/>
@@ -37853,6 +37866,19 @@
 </ct:contentTypeSchema>
 </file>
 
+<file path=customXml/item3.xml><?xml version="1.0" encoding="utf-8"?>
+<?mso-contentType ?>
+<FormTemplates xmlns="http://schemas.microsoft.com/sharepoint/v3/contenttype/forms">
+  <Display>DocumentLibraryForm</Display>
+  <Edit>DocumentLibraryForm</Edit>
+  <New>DocumentLibraryForm</New>
+</FormTemplates>
+</file>
+
+<file path=customXml/item4.xml><?xml version="1.0" encoding="utf-8"?>
+<b:Sources xmlns:b="http://schemas.openxmlformats.org/officeDocument/2006/bibliography" xmlns="http://schemas.openxmlformats.org/officeDocument/2006/bibliography" SelectedStyle="\APASixthEditionOfficeOnline.xsl" StyleName="APA" Version="6"/>
+</file>
+
 <file path=customXml/itemProps1.xml><?xml version="1.0" encoding="utf-8"?>
 <ds:datastoreItem xmlns:ds="http://schemas.openxmlformats.org/officeDocument/2006/customXml" ds:itemID="{B8578C1C-2064-4501-B370-7E325AE2AD57}">
   <ds:schemaRefs>
@@ -37864,22 +37890,6 @@
 </file>
 
 <file path=customXml/itemProps2.xml><?xml version="1.0" encoding="utf-8"?>
-<ds:datastoreItem xmlns:ds="http://schemas.openxmlformats.org/officeDocument/2006/customXml" ds:itemID="{3267C1CF-D52F-4445-B915-38752AF972FB}">
-  <ds:schemaRefs>
-    <ds:schemaRef ds:uri="http://schemas.openxmlformats.org/officeDocument/2006/bibliography"/>
-  </ds:schemaRefs>
-</ds:datastoreItem>
-</file>
-
-<file path=customXml/itemProps3.xml><?xml version="1.0" encoding="utf-8"?>
-<ds:datastoreItem xmlns:ds="http://schemas.openxmlformats.org/officeDocument/2006/customXml" ds:itemID="{1721360A-4359-4244-A01A-0C30C234BAEE}">
-  <ds:schemaRefs>
-    <ds:schemaRef ds:uri="http://schemas.microsoft.com/sharepoint/v3/contenttype/forms"/>
-  </ds:schemaRefs>
-</ds:datastoreItem>
-</file>
-
-<file path=customXml/itemProps4.xml><?xml version="1.0" encoding="utf-8"?>
 <ds:datastoreItem xmlns:ds="http://schemas.openxmlformats.org/officeDocument/2006/customXml" ds:itemID="{9FFD1A67-94CA-48C6-9426-AF4B10134AFB}">
   <ds:schemaRefs>
     <ds:schemaRef ds:uri="http://schemas.microsoft.com/office/2006/metadata/contentType"/>
@@ -37895,4 +37905,20 @@
     <ds:schemaRef ds:uri="http://schemas.microsoft.com/internal/obd"/>
   </ds:schemaRefs>
 </ds:datastoreItem>
+</file>
+
+<file path=customXml/itemProps3.xml><?xml version="1.0" encoding="utf-8"?>
+<ds:datastoreItem xmlns:ds="http://schemas.openxmlformats.org/officeDocument/2006/customXml" ds:itemID="{1721360A-4359-4244-A01A-0C30C234BAEE}">
+  <ds:schemaRefs>
+    <ds:schemaRef ds:uri="http://schemas.microsoft.com/sharepoint/v3/contenttype/forms"/>
+  </ds:schemaRefs>
+</ds:datastoreItem>
+</file>
+
+<file path=customXml/itemProps4.xml><?xml version="1.0" encoding="utf-8"?>
+<ds:datastoreItem xmlns:ds="http://schemas.openxmlformats.org/officeDocument/2006/customXml" ds:itemID="{3267C1CF-D52F-4445-B915-38752AF972FB}">
+  <ds:schemaRefs>
+    <ds:schemaRef ds:uri="http://schemas.openxmlformats.org/officeDocument/2006/bibliography"/>
+  </ds:schemaRefs>
+</ds:datastoreItem>
 </file>
</xml_diff>